<commit_message>
adding v3 of poster and updating software description
</commit_message>
<xml_diff>
--- a/Documentation/Progress Report/Software Description V0.8.docx
+++ b/Documentation/Progress Report/Software Description V0.8.docx
@@ -14,7 +14,15 @@
     <w:p>
       <w:r>
         <w:tab/>
-        <w:t xml:space="preserve">The main program for our control system was written entirely in  the programming language "C". This was chosen so as to ensure compatibility with the Sensoray 826 DAQ board used for control. The program begins by asking the user to disconnect the grounding cable of the welder and waiting for an input from the user confirming this task is completed. Upon receiving that input the machine then runs a calibration procedure by running a PWM procedure to turn the stepper motor until the system sees </w:t>
+        <w:t xml:space="preserve">The main program for our control system was written entirely in  the programming language "C". This was chosen so as to ensure compatibility with the </w:t>
+      </w:r>
+      <w:proofErr w:type="spellStart"/>
+      <w:r>
+        <w:t>Sensoray</w:t>
+      </w:r>
+      <w:proofErr w:type="spellEnd"/>
+      <w:r>
+        <w:t xml:space="preserve"> 826 DAQ board used for control. The program begins by asking the user to disconnect the grounding cable of the welder and waiting for an input from the user confirming this task is completed. Upon receiving that input the machine then runs a calibration procedure by running a PWM procedure to turn the stepper motor until the system sees </w:t>
       </w:r>
       <w:r>
         <w:t>the homing switch is triggered. The program then turns on the welder's gun to feed wire while measuring  the wire speed and setting the average of those wire spee</w:t>
@@ -47,7 +55,7 @@
     <w:p>
       <w:r>
         <w:tab/>
-        <w:t xml:space="preserve">At the end of the measurements the system then </w:t>
+        <w:t>At the end of checking all sensor measurements, the system begins comparing the observed value with the pre-programmed threshold values. The first check is to make sure that the current plate temperature is at an acceptable value. If the temperature has fallen or risen too far, the whole system stops, and runs the torch routine before starting the system back at the initial timestamp read. If the temperature is at an acceptable value, the average droplet spacing is checked against a nominal value found through testing. If the error between the two values is greater or less than 20%, the system terminates with an error, asking the user to double check that the entire system is working. The last check is to see if the droplet spacing is greater or less than a 5% tolerance, and if so the system makes an appropriate proportional adjustment to the wire speed before continuing on.</w:t>
       </w:r>
     </w:p>
     <w:sectPr>

</xml_diff>